<commit_message>
Deployed ce9d30d with MkDocs version: 1.2.3
</commit_message>
<xml_diff>
--- a/Workshop_Areas/Woodwork/Inductions/BandSaw.docx
+++ b/Workshop_Areas/Woodwork/Inductions/BandSaw.docx
@@ -13,7 +13,7 @@
         <w:t xml:space="preserve"> Induction</w:t>
       </w:r>
       <w:r>
-        <w:t xml:space="preserve"> V1.1</w:t>
+        <w:t xml:space="preserve"> V1.2</w:t>
       </w:r>
     </w:p>
     <w:tbl>
@@ -214,7 +214,14 @@
                             <w:sz w:val="22"/>
                             <w:szCs w:val="22"/>
                           </w:rPr>
-                          <w:t xml:space="preserve">Tension device </w:t>
+                          <w:t>Tension device</w:t>
+                        </w:r>
+                        <w:r>
+                          <w:rPr>
+                            <w:sz w:val="22"/>
+                            <w:szCs w:val="22"/>
+                          </w:rPr>
+                          <w:t xml:space="preserve"> GET TRAINEE TO CHECK BLADE TENSION</w:t>
                         </w:r>
                       </w:p>
                     </w:tc>
@@ -509,6 +516,50 @@
                             <w:sz w:val="22"/>
                             <w:szCs w:val="22"/>
                           </w:rPr>
+                          <w:t>Before</w:t>
+                        </w:r>
+                        <w:r>
+                          <w:rPr>
+                            <w:sz w:val="22"/>
+                            <w:szCs w:val="22"/>
+                          </w:rPr>
+                          <w:t xml:space="preserve"> working, check stop button is functional.</w:t>
+                        </w:r>
+                      </w:p>
+                    </w:tc>
+                    <w:tc>
+                      <w:tcPr>
+                        <w:tcW w:w="567" w:type="dxa"/>
+                      </w:tcPr>
+                      <w:p>
+                        <w:pPr>
+                          <w:pStyle w:val="Default"/>
+                          <w:rPr>
+                            <w:sz w:val="22"/>
+                            <w:szCs w:val="22"/>
+                          </w:rPr>
+                        </w:pPr>
+                      </w:p>
+                    </w:tc>
+                  </w:tr>
+                  <w:tr>
+                    <w:tc>
+                      <w:tcPr>
+                        <w:tcW w:w="9171" w:type="dxa"/>
+                      </w:tcPr>
+                      <w:p>
+                        <w:pPr>
+                          <w:pStyle w:val="Default"/>
+                          <w:rPr>
+                            <w:sz w:val="22"/>
+                            <w:szCs w:val="22"/>
+                          </w:rPr>
+                        </w:pPr>
+                        <w:r>
+                          <w:rPr>
+                            <w:sz w:val="22"/>
+                            <w:szCs w:val="22"/>
+                          </w:rPr>
                           <w:t>Keep hands 15cm away from blade at all times.</w:t>
                         </w:r>
                       </w:p>
@@ -583,8 +634,18 @@
                             <w:sz w:val="22"/>
                             <w:szCs w:val="22"/>
                           </w:rPr>
-                          <w:t xml:space="preserve">Use and adjust guards appropriate to the workpiece being machined </w:t>
+                          <w:t xml:space="preserve">When cutting radii check bandsaw width is appropriate: </w:t>
                         </w:r>
+                        <w:hyperlink r:id="rId8" w:history="1">
+                          <w:r>
+                            <w:rPr>
+                              <w:rStyle w:val="Hyperlink"/>
+                              <w:sz w:val="22"/>
+                              <w:szCs w:val="22"/>
+                            </w:rPr>
+                            <w:t>https://www.dakin-flathers.com/blog/how-to-select-bandsaw-blade-width</w:t>
+                          </w:r>
+                        </w:hyperlink>
                       </w:p>
                     </w:tc>
                     <w:tc>
@@ -620,7 +681,44 @@
                             <w:sz w:val="22"/>
                             <w:szCs w:val="22"/>
                           </w:rPr>
-                          <w:t>Cut materials to size.</w:t>
+                          <w:t>Set blade guard ~8mm above workpiece.</w:t>
+                        </w:r>
+                      </w:p>
+                    </w:tc>
+                    <w:tc>
+                      <w:tcPr>
+                        <w:tcW w:w="567" w:type="dxa"/>
+                      </w:tcPr>
+                      <w:p>
+                        <w:pPr>
+                          <w:pStyle w:val="Default"/>
+                          <w:rPr>
+                            <w:sz w:val="22"/>
+                            <w:szCs w:val="22"/>
+                          </w:rPr>
+                        </w:pPr>
+                      </w:p>
+                    </w:tc>
+                  </w:tr>
+                  <w:tr>
+                    <w:tc>
+                      <w:tcPr>
+                        <w:tcW w:w="9171" w:type="dxa"/>
+                      </w:tcPr>
+                      <w:p>
+                        <w:pPr>
+                          <w:pStyle w:val="Default"/>
+                          <w:rPr>
+                            <w:sz w:val="22"/>
+                            <w:szCs w:val="22"/>
+                          </w:rPr>
+                        </w:pPr>
+                        <w:r>
+                          <w:rPr>
+                            <w:sz w:val="22"/>
+                            <w:szCs w:val="22"/>
+                          </w:rPr>
+                          <w:t>Trainee should cut materials to size.</w:t>
                         </w:r>
                       </w:p>
                     </w:tc>
@@ -738,7 +836,7 @@
                             <w:sz w:val="22"/>
                             <w:szCs w:val="22"/>
                           </w:rPr>
-                          <w:t xml:space="preserve">Machine is started and stopped following correct procedures. </w:t>
+                          <w:t>Always allow blade to stop before removing workpiece</w:t>
                         </w:r>
                       </w:p>
                     </w:tc>
@@ -775,7 +873,7 @@
                             <w:sz w:val="22"/>
                             <w:szCs w:val="22"/>
                           </w:rPr>
-                          <w:t>Knows not to cut round or uneven material.</w:t>
+                          <w:t>Only cut round material using a V block.</w:t>
                         </w:r>
                       </w:p>
                     </w:tc>
@@ -814,6 +912,103 @@
                           </w:rPr>
                           <w:t>No lone working.</w:t>
                         </w:r>
+                      </w:p>
+                    </w:tc>
+                    <w:tc>
+                      <w:tcPr>
+                        <w:tcW w:w="567" w:type="dxa"/>
+                      </w:tcPr>
+                      <w:p>
+                        <w:pPr>
+                          <w:pStyle w:val="Default"/>
+                          <w:rPr>
+                            <w:sz w:val="22"/>
+                            <w:szCs w:val="22"/>
+                          </w:rPr>
+                        </w:pPr>
+                      </w:p>
+                    </w:tc>
+                  </w:tr>
+                  <w:tr>
+                    <w:tc>
+                      <w:tcPr>
+                        <w:tcW w:w="9171" w:type="dxa"/>
+                      </w:tcPr>
+                      <w:p>
+                        <w:pPr>
+                          <w:pStyle w:val="Default"/>
+                          <w:rPr>
+                            <w:sz w:val="22"/>
+                            <w:szCs w:val="22"/>
+                          </w:rPr>
+                        </w:pPr>
+                        <w:r>
+                          <w:rPr>
+                            <w:sz w:val="22"/>
+                            <w:szCs w:val="22"/>
+                          </w:rPr>
+                          <w:t>LEAVE MACHINE IN THE STATE YOU EXPECT TO FIND IT!!!!</w:t>
+                        </w:r>
+                      </w:p>
+                    </w:tc>
+                    <w:tc>
+                      <w:tcPr>
+                        <w:tcW w:w="567" w:type="dxa"/>
+                      </w:tcPr>
+                      <w:p>
+                        <w:pPr>
+                          <w:pStyle w:val="Default"/>
+                          <w:rPr>
+                            <w:sz w:val="22"/>
+                            <w:szCs w:val="22"/>
+                          </w:rPr>
+                        </w:pPr>
+                      </w:p>
+                    </w:tc>
+                  </w:tr>
+                  <w:tr>
+                    <w:tc>
+                      <w:tcPr>
+                        <w:tcW w:w="9171" w:type="dxa"/>
+                      </w:tcPr>
+                      <w:p>
+                        <w:pPr>
+                          <w:pStyle w:val="Default"/>
+                          <w:rPr>
+                            <w:sz w:val="22"/>
+                            <w:szCs w:val="22"/>
+                          </w:rPr>
+                        </w:pPr>
+                      </w:p>
+                    </w:tc>
+                    <w:tc>
+                      <w:tcPr>
+                        <w:tcW w:w="567" w:type="dxa"/>
+                      </w:tcPr>
+                      <w:p>
+                        <w:pPr>
+                          <w:pStyle w:val="Default"/>
+                          <w:rPr>
+                            <w:sz w:val="22"/>
+                            <w:szCs w:val="22"/>
+                          </w:rPr>
+                        </w:pPr>
+                      </w:p>
+                    </w:tc>
+                  </w:tr>
+                  <w:tr>
+                    <w:tc>
+                      <w:tcPr>
+                        <w:tcW w:w="9171" w:type="dxa"/>
+                      </w:tcPr>
+                      <w:p>
+                        <w:pPr>
+                          <w:pStyle w:val="Default"/>
+                          <w:rPr>
+                            <w:sz w:val="22"/>
+                            <w:szCs w:val="22"/>
+                          </w:rPr>
+                        </w:pPr>
                       </w:p>
                     </w:tc>
                     <w:tc>
@@ -934,6 +1129,35 @@
                 </w:p>
               </w:tc>
             </w:tr>
+            <w:tr>
+              <w:tc>
+                <w:tcPr>
+                  <w:tcW w:w="9279" w:type="dxa"/>
+                </w:tcPr>
+                <w:p>
+                  <w:pPr>
+                    <w:tabs>
+                      <w:tab w:val="left" w:pos="8292"/>
+                    </w:tabs>
+                  </w:pPr>
+                  <w:r>
+                    <w:t>Knows to report faults to maintenance team. DO NOT CHANGE BLADE</w:t>
+                  </w:r>
+                </w:p>
+              </w:tc>
+              <w:tc>
+                <w:tcPr>
+                  <w:tcW w:w="675" w:type="dxa"/>
+                </w:tcPr>
+                <w:p>
+                  <w:pPr>
+                    <w:tabs>
+                      <w:tab w:val="left" w:pos="8292"/>
+                    </w:tabs>
+                  </w:pPr>
+                </w:p>
+              </w:tc>
+            </w:tr>
           </w:tbl>
           <w:p/>
           <w:p>
@@ -954,6 +1178,7 @@
           <w:rFonts w:ascii="Arial" w:eastAsia="Arial" w:hAnsi="Arial" w:cs="Arial"/>
           <w:sz w:val="20"/>
         </w:rPr>
+        <w:lastRenderedPageBreak/>
         <w:t xml:space="preserve">When competence has been achieved, tick the appropriate requirement. </w:t>
       </w:r>
       <w:r>
@@ -981,8 +1206,8 @@
       </w:r>
     </w:p>
     <w:sectPr>
-      <w:headerReference w:type="default" r:id="rId8"/>
-      <w:footerReference w:type="default" r:id="rId9"/>
+      <w:headerReference w:type="default" r:id="rId9"/>
+      <w:footerReference w:type="default" r:id="rId10"/>
       <w:pgSz w:w="11900" w:h="16840"/>
       <w:pgMar w:top="1440" w:right="2081" w:bottom="1440" w:left="900" w:header="720" w:footer="720" w:gutter="0"/>
       <w:cols w:space="720"/>
@@ -3371,6 +3596,17 @@
       </w:tblCellMar>
     </w:tblPr>
   </w:style>
+  <w:style w:type="character" w:styleId="Hyperlink">
+    <w:name w:val="Hyperlink"/>
+    <w:basedOn w:val="DefaultParagraphFont"/>
+    <w:uiPriority w:val="99"/>
+    <w:unhideWhenUsed/>
+    <w:rsid w:val="0051524F"/>
+    <w:rPr>
+      <w:color w:val="0563C1" w:themeColor="hyperlink"/>
+      <w:u w:val="single"/>
+    </w:rPr>
+  </w:style>
 </w:styles>
 </file>
 
@@ -3663,7 +3899,7 @@
   <a:extraClrSchemeLst/>
   <a:extLst>
     <a:ext uri="{05A4C25C-085E-4340-85A3-A5531E510DB2}">
-      <thm15:themeFamily xmlns="" xmlns:thm15="http://schemas.microsoft.com/office/thememl/2012/main" name="Office Theme" id="{62F939B6-93AF-4DB8-9C6B-D6C7DFDC589F}" vid="{4A3C46E8-61CC-4603-A589-7422A47A8E4A}"/>
+      <thm15:themeFamily xmlns:thm15="http://schemas.microsoft.com/office/thememl/2012/main" xmlns="" name="Office Theme" id="{62F939B6-93AF-4DB8-9C6B-D6C7DFDC589F}" vid="{4A3C46E8-61CC-4603-A589-7422A47A8E4A}"/>
     </a:ext>
   </a:extLst>
 </a:theme>

</xml_diff>